<commit_message>
Versions 0.7 of Verification Doc and 1.4 of User Manual - Updated with feedback from DFR; some issues still open
git-svn-id: https://ntserv1.ida.ing.tu-bs.de/svn/hwswcosim/trunk@769 d83f2ebd-4275-1f45-b601-53736ebb63cd
</commit_message>
<xml_diff>
--- a/doc/Interconnection_Methodology_Summary.docx
+++ b/doc/Interconnection_Methodology_Summary.docx
@@ -243,7 +243,7 @@
         <w:rPr>
           <w:noProof/>
         </w:rPr>
-        <w:t>January 3, 2012</w:t>
+        <w:t>January 25, 2012</w:t>
       </w:r>
       <w:r>
         <w:rPr>
@@ -319,6 +319,32 @@
     </w:p>
     <w:p>
       <w:pPr>
+        <w:tabs>
+          <w:tab w:val="left" w:pos="4820"/>
+          <w:tab w:val="left" w:pos="7088"/>
+        </w:tabs>
+        <w:jc w:val="center"/>
+        <w:rPr>
+          <w:b/>
+          <w:bCs/>
+        </w:rPr>
+      </w:pPr>
+    </w:p>
+    <w:p>
+      <w:pPr>
+        <w:tabs>
+          <w:tab w:val="left" w:pos="4820"/>
+          <w:tab w:val="left" w:pos="7088"/>
+        </w:tabs>
+        <w:jc w:val="center"/>
+        <w:rPr>
+          <w:b/>
+          <w:bCs/>
+        </w:rPr>
+      </w:pPr>
+    </w:p>
+    <w:p>
+      <w:pPr>
         <w:spacing w:before="0"/>
         <w:jc w:val="center"/>
         <w:rPr>
@@ -329,6 +355,47 @@
           <w:u w:val="single"/>
         </w:rPr>
       </w:pPr>
+      <w:r>
+        <w:rPr>
+          <w:b/>
+          <w:bCs/>
+        </w:rPr>
+        <w:drawing>
+          <wp:inline distT="0" distB="0" distL="0" distR="0">
+            <wp:extent cx="1232535" cy="862775"/>
+            <wp:effectExtent l="25400" t="0" r="12065" b="0"/>
+            <wp:docPr id="3" name="Bild 2" descr="SoCRocket2.jpg"/>
+            <wp:cNvGraphicFramePr>
+              <a:graphicFrameLocks xmlns:a="http://schemas.openxmlformats.org/drawingml/2006/main" noChangeAspect="1"/>
+            </wp:cNvGraphicFramePr>
+            <a:graphic xmlns:a="http://schemas.openxmlformats.org/drawingml/2006/main">
+              <a:graphicData uri="http://schemas.openxmlformats.org/drawingml/2006/picture">
+                <pic:pic xmlns:pic="http://schemas.openxmlformats.org/drawingml/2006/picture">
+                  <pic:nvPicPr>
+                    <pic:cNvPr id="0" name="SoCRocket2.jpg"/>
+                    <pic:cNvPicPr/>
+                  </pic:nvPicPr>
+                  <pic:blipFill>
+                    <a:blip r:embed="rId8"/>
+                    <a:stretch>
+                      <a:fillRect/>
+                    </a:stretch>
+                  </pic:blipFill>
+                  <pic:spPr>
+                    <a:xfrm>
+                      <a:off x="0" y="0"/>
+                      <a:ext cx="1237082" cy="865958"/>
+                    </a:xfrm>
+                    <a:prstGeom prst="rect">
+                      <a:avLst/>
+                    </a:prstGeom>
+                  </pic:spPr>
+                </pic:pic>
+              </a:graphicData>
+            </a:graphic>
+          </wp:inline>
+        </w:drawing>
+      </w:r>
       <w:r>
         <w:rPr>
           <w:b/>
@@ -516,6 +583,66 @@
     </w:p>
     <w:p>
       <w:pPr>
+        <w:pStyle w:val="berschrift1"/>
+        <w:rPr>
+          <w:lang w:val="en-GB"/>
+        </w:rPr>
+      </w:pPr>
+      <w:r>
+        <w:rPr>
+          <w:lang w:val="en-GB"/>
+        </w:rPr>
+        <w:t>TLM Socket Connections</w:t>
+      </w:r>
+    </w:p>
+    <w:p>
+      <w:pPr>
+        <w:pStyle w:val="berschrift2"/>
+      </w:pPr>
+      <w:r>
+        <w:t>AHB Sockets</w:t>
+      </w:r>
+    </w:p>
+    <w:p>
+      <w:pPr>
+        <w:pStyle w:val="berschrift2"/>
+      </w:pPr>
+      <w:r>
+        <w:t>APB Sockets</w:t>
+      </w:r>
+    </w:p>
+    <w:p>
+      <w:pPr>
+        <w:pStyle w:val="berschrift2"/>
+      </w:pPr>
+      <w:r>
+        <w:t>CPU Sockets</w:t>
+      </w:r>
+    </w:p>
+    <w:p>
+      <w:pPr>
+        <w:pStyle w:val="Default"/>
+      </w:pPr>
+    </w:p>
+    <w:p>
+      <w:pPr>
+        <w:pStyle w:val="berschrift1"/>
+      </w:pPr>
+      <w:r>
+        <w:t>SignalKit Connections</w:t>
+      </w:r>
+    </w:p>
+    <w:p>
+      <w:pPr>
+        <w:pStyle w:val="berschrift1"/>
+      </w:pPr>
+      <w:r>
+        <w:t>RTL Co-Simulation Adapters</w:t>
+      </w:r>
+    </w:p>
+    <w:p/>
+    <w:p>
+      <w:pPr>
         <w:rPr>
           <w:lang w:val="en-GB"/>
         </w:rPr>
@@ -1004,8 +1131,8 @@
       </w:r>
     </w:p>
     <w:sectPr>
-      <w:headerReference w:type="default" r:id="rId8"/>
-      <w:footerReference w:type="default" r:id="rId9"/>
+      <w:headerReference w:type="default" r:id="rId9"/>
+      <w:footerReference w:type="default" r:id="rId10"/>
       <w:pgSz w:w="11907" w:h="16840" w:code="9"/>
       <w:pgMar w:top="1985" w:right="1134" w:bottom="1134" w:left="1134" w:header="567" w:footer="737" w:gutter="0"/>
       <w:pgNumType w:start="0"/>
@@ -1410,7 +1537,7 @@
               <w:sz w:val="20"/>
               <w:szCs w:val="20"/>
             </w:rPr>
-            <w:t xml:space="preserve">  02</w:t>
+            <w:t xml:space="preserve">  25</w:t>
           </w:r>
           <w:r>
             <w:rPr>
@@ -1504,7 +1631,7 @@
               <w:sz w:val="20"/>
               <w:szCs w:val="20"/>
             </w:rPr>
-            <w:t>3</w:t>
+            <w:t>2</w:t>
           </w:r>
           <w:r>
             <w:rPr>

</xml_diff>